<commit_message>
Updated Task 2 report
</commit_message>
<xml_diff>
--- a/Exercise 3/transferlearning_report_03698056_03723706_03781262_temp.docx
+++ b/Exercise 3/transferlearning_report_03698056_03723706_03781262_temp.docx
@@ -17,10 +17,22 @@
           <w:b/>
           <w:bCs/>
         </w:rPr>
-        <w:t>Task 1</w:t>
-      </w:r>
-      <w:r>
-        <w:t xml:space="preserve"> : </w:t>
+        <w:t xml:space="preserve">Task </w:t>
+      </w:r>
+      <w:proofErr w:type="gramStart"/>
+      <w:r>
+        <w:rPr>
+          <w:b/>
+          <w:bCs/>
+        </w:rPr>
+        <w:t>1</w:t>
+      </w:r>
+      <w:r>
+        <w:t xml:space="preserve"> :</w:t>
+      </w:r>
+      <w:proofErr w:type="gramEnd"/>
+      <w:r>
+        <w:t xml:space="preserve"> </w:t>
       </w:r>
       <w:proofErr w:type="spellStart"/>
       <w:r>
@@ -92,10 +104,18 @@
         <w:t>5774</w:t>
       </w:r>
       <w:r>
-        <w:t xml:space="preserve"> / accuracy: 0.581)</w:t>
-      </w:r>
-      <w:r>
-        <w:t xml:space="preserve">  we can see that it’s lower than the conventional accuracy, which occurs when either the sensitivity or specificity is low due to a bias in the classifier towards the dominant class. </w:t>
+        <w:t xml:space="preserve"> / accuracy: 0.581</w:t>
+      </w:r>
+      <w:proofErr w:type="gramStart"/>
+      <w:r>
+        <w:t>)</w:t>
+      </w:r>
+      <w:r>
+        <w:t xml:space="preserve">  we</w:t>
+      </w:r>
+      <w:proofErr w:type="gramEnd"/>
+      <w:r>
+        <w:t xml:space="preserve"> can see that it’s lower than the conventional accuracy, which occurs when either the sensitivity or specificity is low due to a bias in the classifier towards the dominant class. </w:t>
       </w:r>
       <w:r>
         <w:t xml:space="preserve">While the training set has a perfect </w:t>
@@ -119,7 +139,23 @@
           <w:i/>
           <w:iCs/>
         </w:rPr>
-        <w:t>What would be a better way to select a model than a fixed number of steps that would allow us to set a very high number of epochs and not overfit too much? How would we select the best model using such a ”smart train” function if we are still worried about overshooting our optimum?</w:t>
+        <w:t xml:space="preserve">What would be a better way to select a model than a fixed number of steps that would allow us to set a very high number of epochs and not overfit too much? How would we select the best model using such </w:t>
+      </w:r>
+      <w:proofErr w:type="gramStart"/>
+      <w:r>
+        <w:rPr>
+          <w:i/>
+          <w:iCs/>
+        </w:rPr>
+        <w:t>a ”smart</w:t>
+      </w:r>
+      <w:proofErr w:type="gramEnd"/>
+      <w:r>
+        <w:rPr>
+          <w:i/>
+          <w:iCs/>
+        </w:rPr>
+        <w:t xml:space="preserve"> train” function if we are still worried about overshooting our optimum?</w:t>
       </w:r>
     </w:p>
     <w:p>
@@ -258,13 +294,7 @@
           <w:lang w:val="en-DE"/>
         </w:rPr>
         <w:lastRenderedPageBreak/>
-        <w:t>t-SNE and PCA of Train Embeddings</w:t>
-      </w:r>
-      <w:r>
-        <w:rPr>
-          <w:lang w:val="en-DE"/>
-        </w:rPr>
-        <w:t xml:space="preserve"> (Latent Space Frozen Training):</w:t>
+        <w:t>t-SNE and PCA of Train Embeddings (Latent Space Frozen Training):</w:t>
       </w:r>
     </w:p>
     <w:p>
@@ -429,7 +459,21 @@
         <w:rPr>
           <w:lang w:val="en-DE"/>
         </w:rPr>
-        <w:t>To conclude: the separations of the clusters leave clear room for improvement, but considering the limited data (TODO ?) and the simplicity of the model, it is a good sign to identify clusters in both representations.</w:t>
+        <w:t xml:space="preserve">To conclude: the separations of the clusters leave clear room for </w:t>
+      </w:r>
+      <w:proofErr w:type="gramStart"/>
+      <w:r>
+        <w:rPr>
+          <w:lang w:val="en-DE"/>
+        </w:rPr>
+        <w:t>improvement, but</w:t>
+      </w:r>
+      <w:proofErr w:type="gramEnd"/>
+      <w:r>
+        <w:rPr>
+          <w:lang w:val="en-DE"/>
+        </w:rPr>
+        <w:t xml:space="preserve"> considering the limited and the simplicity of the model, it is a good sign to identify clusters in both representations.</w:t>
       </w:r>
     </w:p>
     <w:p>
@@ -695,34 +739,22 @@
         <w:rPr>
           <w:lang w:val="en-DE"/>
         </w:rPr>
+        <w:t>t-SNE and PCA of Train Embeddings (Latent Space Trainable):</w:t>
+      </w:r>
+    </w:p>
+    <w:p>
+      <w:pPr>
+        <w:rPr>
+          <w:lang w:val="en-DE"/>
+        </w:rPr>
+      </w:pPr>
+      <w:r>
+        <w:rPr>
+          <w:noProof/>
+        </w:rPr>
         <w:lastRenderedPageBreak/>
-        <w:t>t-SNE and PCA of Train Embeddings (Latent Space Train</w:t>
-      </w:r>
-      <w:r>
-        <w:rPr>
-          <w:lang w:val="en-DE"/>
-        </w:rPr>
-        <w:t>able</w:t>
-      </w:r>
-      <w:r>
-        <w:rPr>
-          <w:lang w:val="en-DE"/>
-        </w:rPr>
-        <w:t>):</w:t>
-      </w:r>
-    </w:p>
-    <w:p>
-      <w:pPr>
-        <w:rPr>
-          <w:lang w:val="en-DE"/>
-        </w:rPr>
-      </w:pPr>
-      <w:r>
-        <w:rPr>
-          <w:noProof/>
-        </w:rPr>
         <w:drawing>
-          <wp:inline distT="0" distB="0" distL="0" distR="0" wp14:anchorId="3A805752" wp14:editId="5889369F">
+          <wp:inline distT="0" distB="0" distL="0" distR="0" wp14:anchorId="3A805752" wp14:editId="73A04052">
             <wp:extent cx="2702633" cy="2237895"/>
             <wp:effectExtent l="0" t="0" r="2540" b="0"/>
             <wp:docPr id="1562573750" name="Grafik 4" descr="Ein Bild, das Screenshot, Farbigkeit, Text enthält.&#10;&#10;Automatisch generierte Beschreibung"/>
@@ -775,7 +807,7 @@
           <w:noProof/>
         </w:rPr>
         <w:drawing>
-          <wp:inline distT="0" distB="0" distL="0" distR="0" wp14:anchorId="3DF99521" wp14:editId="45D00629">
+          <wp:inline distT="0" distB="0" distL="0" distR="0" wp14:anchorId="3DF99521" wp14:editId="53D6D46D">
             <wp:extent cx="2703195" cy="2238360"/>
             <wp:effectExtent l="0" t="0" r="1905" b="0"/>
             <wp:docPr id="1485034765" name="Grafik 3" descr="Ein Bild, das Screenshot, Farbigkeit, Text enthält.&#10;&#10;Automatisch generierte Beschreibung"/>
@@ -845,37 +877,9 @@
       </w:pPr>
       <w:r>
         <w:rPr>
-          <w:highlight w:val="yellow"/>
-          <w:lang w:val="en-DE"/>
-        </w:rPr>
-        <w:t>TODO: redo</w:t>
-      </w:r>
-    </w:p>
-    <w:p>
-      <w:pPr>
-        <w:rPr>
-          <w:lang w:val="en-DE"/>
-        </w:rPr>
-      </w:pPr>
-      <w:r>
-        <w:rPr>
-          <w:highlight w:val="yellow"/>
-          <w:lang w:val="en-DE"/>
-        </w:rPr>
-        <w:t>The t-SNE Graph shows a cluster of purple dots towards the right of the image.</w:t>
-      </w:r>
-      <w:r>
-        <w:rPr>
-          <w:highlight w:val="yellow"/>
-          <w:lang w:val="en-DE"/>
-        </w:rPr>
-        <w:t xml:space="preserve"> This cluster has many outliers far from the cluster-centre. The yellow dots on the other hand don’t have outliers as they form a big cluster across the whole space. The yellow “cluster” fully contains the purple cluster leaving no separation of the two. This representation indicates a better performance than being fully random but indicates, that the model might have problems in and around the space of the purple cluster.</w:t>
-      </w:r>
-      <w:r>
-        <w:rPr>
-          <w:lang w:val="en-DE"/>
-        </w:rPr>
-        <w:t xml:space="preserve"> </w:t>
+          <w:lang w:val="en-DE"/>
+        </w:rPr>
+        <w:t>While we can detect two clusters for yellow and purple in the t-SNE visualization of the latent spaces, they both overlap, creating a poor separation. Additionally, some outliers of both classes reach far into the opposing cluster. These are details, that highlight areas where the model might fail to correctly identify data from the test set, but in general this is a satisfying result for the simplicity of the model.</w:t>
       </w:r>
     </w:p>
     <w:p>

</xml_diff>